<commit_message>
2021-11-09 Updates to the tables
</commit_message>
<xml_diff>
--- a/docs/template_dts_tables.docx
+++ b/docs/template_dts_tables.docx
@@ -107,9 +107,21 @@
     <w:p/>
     <w:p>
       <w:pPr>
+        <w:rPr>
+          <w:b/>
+          <w:bCs/>
+        </w:rPr>
+      </w:pPr>
+      <w:r>
+        <w:br w:type="page"/>
+      </w:r>
+    </w:p>
+    <w:p>
+      <w:pPr>
         <w:pStyle w:val="Heading1"/>
       </w:pPr>
       <w:r>
+        <w:lastRenderedPageBreak/>
         <w:t>Results</w:t>
       </w:r>
     </w:p>
@@ -123,7 +135,29 @@
         <w:t>Table 1</w:t>
       </w:r>
       <w:r>
-        <w:t>. Descriptive statistics at baseline.</w:t>
+        <w:t>. Descriptive statistics at baseline</w:t>
+      </w:r>
+      <w:r>
+        <w:t xml:space="preserve"> (n = </w:t>
+      </w:r>
+      <w:bookmarkStart w:id="1" w:name="n_total"/>
+      <w:proofErr w:type="spellStart"/>
+      <w:r>
+        <w:t>n_total</w:t>
+      </w:r>
+      <w:bookmarkEnd w:id="1"/>
+      <w:proofErr w:type="spellEnd"/>
+      <w:r>
+        <w:t>)</w:t>
+      </w:r>
+      <w:r>
+        <w:t>.</w:t>
+      </w:r>
+    </w:p>
+    <w:p/>
+    <w:p>
+      <w:r>
+        <w:t xml:space="preserve">I’m going to let you arrange and format Table 1 however you want to. The stats you need are below and you should just be able to copy and paste them into position. </w:t>
       </w:r>
     </w:p>
     <w:p/>
@@ -137,11 +171,11 @@
       <w:r>
         <w:t xml:space="preserve">&lt;bm&gt; </w:t>
       </w:r>
-      <w:bookmarkStart w:id="1" w:name="table_1_cont"/>
+      <w:bookmarkStart w:id="2" w:name="table_1_cont"/>
       <w:r>
         <w:t>table_1_cont</w:t>
       </w:r>
-      <w:bookmarkEnd w:id="1"/>
+      <w:bookmarkEnd w:id="2"/>
       <w:r>
         <w:t xml:space="preserve"> &lt;bm&gt;</w:t>
       </w:r>
@@ -157,20 +191,25 @@
       <w:r>
         <w:t xml:space="preserve">&lt;bm&gt; </w:t>
       </w:r>
-      <w:bookmarkStart w:id="2" w:name="table_1_cat"/>
-      <w:r>
-        <w:t>table_1_c</w:t>
-      </w:r>
-      <w:r>
-        <w:t>at</w:t>
-      </w:r>
-      <w:bookmarkEnd w:id="2"/>
+      <w:bookmarkStart w:id="3" w:name="table_1_cat"/>
+      <w:r>
+        <w:t>table_1_cat</w:t>
+      </w:r>
+      <w:bookmarkEnd w:id="3"/>
       <w:r>
         <w:t xml:space="preserve"> &lt;bm&gt;</w:t>
       </w:r>
     </w:p>
     <w:p/>
     <w:p>
+      <w:pPr>
+        <w:rPr>
+          <w:b/>
+          <w:bCs/>
+        </w:rPr>
+      </w:pPr>
+    </w:p>
+    <w:p>
       <w:r>
         <w:rPr>
           <w:b/>
@@ -200,7 +239,7 @@
       <w:r>
         <w:t xml:space="preserve">&lt;bm&gt; </w:t>
       </w:r>
-      <w:bookmarkStart w:id="3" w:name="table_depression"/>
+      <w:bookmarkStart w:id="4" w:name="table_depression"/>
       <w:proofErr w:type="spellStart"/>
       <w:r>
         <w:t>table_depression</w:t>
@@ -209,44 +248,189 @@
       <w:r>
         <w:t xml:space="preserve"> </w:t>
       </w:r>
-      <w:bookmarkEnd w:id="3"/>
+      <w:bookmarkEnd w:id="4"/>
       <w:r>
         <w:t>&lt;bm&gt;</w:t>
       </w:r>
     </w:p>
     <w:p/>
     <w:p>
-      <w:r>
-        <w:t>Unadjusted model diagnostics</w:t>
-      </w:r>
-    </w:p>
-    <w:p/>
-    <w:p>
-      <w:r>
+      <w:pPr>
+        <w:rPr>
+          <w:b/>
+          <w:bCs/>
+        </w:rPr>
+      </w:pPr>
+    </w:p>
+    <w:p>
+      <w:r>
+        <w:rPr>
+          <w:b/>
+          <w:bCs/>
+        </w:rPr>
+        <w:t>Model</w:t>
+      </w:r>
+      <w:r>
+        <w:rPr>
+          <w:b/>
+          <w:bCs/>
+        </w:rPr>
+        <w:t xml:space="preserve"> </w:t>
+      </w:r>
+      <w:r>
+        <w:rPr>
+          <w:b/>
+          <w:bCs/>
+        </w:rPr>
+        <w:t>2</w:t>
+      </w:r>
+      <w:r>
+        <w:t xml:space="preserve">. </w:t>
+      </w:r>
+      <w:r>
+        <w:t xml:space="preserve">Results of aggression regressed on the 4 DTS subscales simultaneously, </w:t>
+      </w:r>
+      <w:r>
+        <w:t>adjusting for age, sex, race/ethnicity, education (&lt;HS/HS+), and Length of current homelessness.</w:t>
+      </w:r>
+    </w:p>
+    <w:p/>
+    <w:p>
+      <w:r>
+        <w:t xml:space="preserve">&lt;bm&gt; </w:t>
+      </w:r>
+      <w:bookmarkStart w:id="5" w:name="table_aggression"/>
+      <w:proofErr w:type="spellStart"/>
+      <w:r>
+        <w:t>table_aggression</w:t>
+      </w:r>
+      <w:proofErr w:type="spellEnd"/>
+      <w:r>
+        <w:t xml:space="preserve"> </w:t>
+      </w:r>
+      <w:bookmarkEnd w:id="5"/>
+      <w:r>
+        <w:t>&lt;bm&gt;</w:t>
+      </w:r>
+    </w:p>
+    <w:p/>
+    <w:p>
+      <w:pPr>
+        <w:rPr>
+          <w:b/>
+          <w:bCs/>
+        </w:rPr>
+      </w:pPr>
+    </w:p>
+    <w:p>
+      <w:pPr>
+        <w:rPr>
+          <w:b/>
+          <w:bCs/>
+        </w:rPr>
+      </w:pPr>
+      <w:r>
+        <w:rPr>
+          <w:b/>
+          <w:bCs/>
+        </w:rPr>
+        <w:br w:type="page"/>
+      </w:r>
+    </w:p>
+    <w:p>
+      <w:r>
+        <w:rPr>
+          <w:b/>
+          <w:bCs/>
+        </w:rPr>
         <w:lastRenderedPageBreak/>
+        <w:t>Model</w:t>
+      </w:r>
+      <w:r>
+        <w:rPr>
+          <w:b/>
+          <w:bCs/>
+        </w:rPr>
+        <w:t xml:space="preserve"> </w:t>
+      </w:r>
+      <w:r>
+        <w:rPr>
+          <w:b/>
+          <w:bCs/>
+        </w:rPr>
+        <w:t>3</w:t>
+      </w:r>
+      <w:r>
+        <w:t xml:space="preserve">. </w:t>
+      </w:r>
+      <w:r>
+        <w:t xml:space="preserve">Results of hostility regressed on the 4 DTS subscales simultaneously, </w:t>
+      </w:r>
+      <w:r>
+        <w:t>adjusting for age, sex, race/ethnicity, education (&lt;HS/HS+), and Length of current homelessness.</w:t>
+      </w:r>
+    </w:p>
+    <w:p/>
+    <w:p>
+      <w:r>
         <w:t xml:space="preserve">&lt;bm&gt; </w:t>
       </w:r>
-      <w:bookmarkStart w:id="4" w:name="table_depression_diag_unadj"/>
+      <w:bookmarkStart w:id="6" w:name="table_hostility"/>
       <w:proofErr w:type="spellStart"/>
       <w:r>
-        <w:t>table_depression_diag</w:t>
-      </w:r>
-      <w:r>
-        <w:t>_unadj</w:t>
+        <w:t>table_hostility</w:t>
       </w:r>
       <w:proofErr w:type="spellEnd"/>
       <w:r>
         <w:t xml:space="preserve"> </w:t>
       </w:r>
-      <w:bookmarkEnd w:id="4"/>
+      <w:bookmarkEnd w:id="6"/>
       <w:r>
         <w:t>&lt;bm&gt;</w:t>
       </w:r>
     </w:p>
     <w:p/>
     <w:p>
-      <w:r>
-        <w:t>Adjusted model diagnostics</w:t>
+      <w:pPr>
+        <w:rPr>
+          <w:b/>
+          <w:bCs/>
+        </w:rPr>
+      </w:pPr>
+    </w:p>
+    <w:p>
+      <w:r>
+        <w:rPr>
+          <w:b/>
+          <w:bCs/>
+        </w:rPr>
+        <w:t>Model</w:t>
+      </w:r>
+      <w:r>
+        <w:rPr>
+          <w:b/>
+          <w:bCs/>
+        </w:rPr>
+        <w:t xml:space="preserve"> </w:t>
+      </w:r>
+      <w:r>
+        <w:rPr>
+          <w:b/>
+          <w:bCs/>
+        </w:rPr>
+        <w:t>4</w:t>
+      </w:r>
+      <w:r>
+        <w:t xml:space="preserve">. </w:t>
+      </w:r>
+      <w:r>
+        <w:t xml:space="preserve">Results of anxiety regressed on the 4 DTS subscales simultaneously, </w:t>
+      </w:r>
+      <w:r>
+        <w:t>adjusting for age, sex, race/ethnicity, education (&lt;HS/HS+), and Length of current homelessness</w:t>
+      </w:r>
+      <w:r>
+        <w:t>.</w:t>
       </w:r>
     </w:p>
     <w:p/>
@@ -254,22 +438,29 @@
       <w:r>
         <w:t xml:space="preserve">&lt;bm&gt; </w:t>
       </w:r>
-      <w:bookmarkStart w:id="5" w:name="table_depression_diag_adj"/>
+      <w:bookmarkStart w:id="7" w:name="table_anxiety"/>
       <w:proofErr w:type="spellStart"/>
       <w:r>
-        <w:t>table_depression_diag_adj</w:t>
+        <w:t>table_anxiety</w:t>
       </w:r>
       <w:proofErr w:type="spellEnd"/>
       <w:r>
         <w:t xml:space="preserve"> </w:t>
       </w:r>
-      <w:bookmarkEnd w:id="5"/>
+      <w:bookmarkEnd w:id="7"/>
       <w:r>
         <w:t>&lt;bm&gt;</w:t>
       </w:r>
     </w:p>
     <w:p/>
-    <w:p/>
+    <w:p>
+      <w:pPr>
+        <w:rPr>
+          <w:b/>
+          <w:bCs/>
+        </w:rPr>
+      </w:pPr>
+    </w:p>
     <w:p>
       <w:r>
         <w:rPr>
@@ -290,16 +481,19 @@
           <w:b/>
           <w:bCs/>
         </w:rPr>
-        <w:t>2</w:t>
+        <w:t>5</w:t>
       </w:r>
       <w:r>
         <w:t xml:space="preserve">. </w:t>
       </w:r>
       <w:r>
-        <w:t xml:space="preserve">Results of aggression regressed on the 4 DTS subscales simultaneously, </w:t>
-      </w:r>
-      <w:r>
-        <w:t>adjusting for age, sex, race/ethnicity, education (&lt;HS/HS+), and Length of current homelessness.</w:t>
+        <w:t xml:space="preserve">Results of urban life stress regressed on the 4 DTS subscales simultaneously, </w:t>
+      </w:r>
+      <w:r>
+        <w:t>adjusting for age, sex, race/ethnicity, education (&lt;HS/HS+), and Length of current homelessness</w:t>
+      </w:r>
+      <w:r>
+        <w:t xml:space="preserve">. </w:t>
       </w:r>
     </w:p>
     <w:p/>
@@ -307,16 +501,16 @@
       <w:r>
         <w:t xml:space="preserve">&lt;bm&gt; </w:t>
       </w:r>
-      <w:bookmarkStart w:id="6" w:name="table_aggression"/>
+      <w:bookmarkStart w:id="8" w:name="table_uls"/>
       <w:proofErr w:type="spellStart"/>
       <w:r>
-        <w:t>table_aggression</w:t>
+        <w:t>table_uls</w:t>
       </w:r>
       <w:proofErr w:type="spellEnd"/>
       <w:r>
         <w:t xml:space="preserve"> </w:t>
       </w:r>
-      <w:bookmarkEnd w:id="6"/>
+      <w:bookmarkEnd w:id="8"/>
       <w:r>
         <w:t>&lt;bm&gt;</w:t>
       </w:r>
@@ -324,382 +518,74 @@
     <w:p/>
     <w:p>
       <w:r>
-        <w:t>Unadjusted model diagnostics</w:t>
-      </w:r>
-    </w:p>
-    <w:p/>
-    <w:p>
-      <w:r>
-        <w:t xml:space="preserve">&lt;bm&gt; </w:t>
-      </w:r>
-      <w:bookmarkStart w:id="7" w:name="table_aggression_diag_unadj"/>
+        <w:br w:type="page"/>
+      </w:r>
+    </w:p>
+    <w:p>
+      <w:pPr>
+        <w:rPr>
+          <w:b/>
+          <w:bCs/>
+        </w:rPr>
+      </w:pPr>
+      <w:r>
+        <w:rPr>
+          <w:b/>
+          <w:bCs/>
+        </w:rPr>
+        <w:lastRenderedPageBreak/>
+        <w:t>Explore outliers</w:t>
+      </w:r>
+    </w:p>
+    <w:p/>
+    <w:p>
+      <w:bookmarkStart w:id="9" w:name="tolerance_plot"/>
       <w:proofErr w:type="spellStart"/>
       <w:r>
-        <w:t>table_aggression_diag</w:t>
-      </w:r>
-      <w:r>
-        <w:t>_unadj</w:t>
+        <w:t>tolerance_plot</w:t>
       </w:r>
       <w:proofErr w:type="spellEnd"/>
       <w:r>
         <w:t xml:space="preserve"> </w:t>
       </w:r>
-      <w:bookmarkEnd w:id="7"/>
-      <w:r>
-        <w:t>&lt;bm&gt;</w:t>
-      </w:r>
-    </w:p>
-    <w:p/>
-    <w:p>
-      <w:r>
-        <w:t>Adjusted model diagnostics</w:t>
-      </w:r>
-    </w:p>
-    <w:p/>
-    <w:p>
-      <w:r>
-        <w:t xml:space="preserve">&lt;bm&gt; </w:t>
-      </w:r>
-      <w:bookmarkStart w:id="8" w:name="table_aggression_diag_adj"/>
+      <w:bookmarkEnd w:id="9"/>
+    </w:p>
+    <w:p/>
+    <w:p>
+      <w:bookmarkStart w:id="10" w:name="absorption_plot"/>
       <w:proofErr w:type="spellStart"/>
       <w:r>
-        <w:t>table_aggression_diag</w:t>
-      </w:r>
-      <w:r>
-        <w:t>_adj</w:t>
-      </w:r>
+        <w:t>absorption_plot</w:t>
+      </w:r>
+      <w:bookmarkEnd w:id="10"/>
       <w:proofErr w:type="spellEnd"/>
+    </w:p>
+    <w:p/>
+    <w:p>
+      <w:bookmarkStart w:id="11" w:name="appraisal_plot"/>
+      <w:proofErr w:type="spellStart"/>
+      <w:r>
+        <w:t>appraisal_plot</w:t>
+      </w:r>
+      <w:bookmarkEnd w:id="11"/>
+      <w:proofErr w:type="spellEnd"/>
       <w:r>
         <w:t xml:space="preserve"> </w:t>
       </w:r>
-      <w:bookmarkEnd w:id="8"/>
-      <w:r>
-        <w:t>&lt;bm&gt;</w:t>
-      </w:r>
-    </w:p>
-    <w:p/>
-    <w:p>
-      <w:r>
-        <w:rPr>
-          <w:b/>
-          <w:bCs/>
-        </w:rPr>
-        <w:t>Model</w:t>
-      </w:r>
-      <w:r>
-        <w:rPr>
-          <w:b/>
-          <w:bCs/>
-        </w:rPr>
+    </w:p>
+    <w:p/>
+    <w:p>
+      <w:bookmarkStart w:id="12" w:name="regulation_plot"/>
+      <w:proofErr w:type="spellStart"/>
+      <w:r>
+        <w:t>regulation_plot</w:t>
+      </w:r>
+      <w:bookmarkEnd w:id="12"/>
+      <w:proofErr w:type="spellEnd"/>
+      <w:r>
         <w:t xml:space="preserve"> </w:t>
       </w:r>
-      <w:r>
-        <w:rPr>
-          <w:b/>
-          <w:bCs/>
-        </w:rPr>
-        <w:t>3</w:t>
-      </w:r>
-      <w:r>
-        <w:t xml:space="preserve">. </w:t>
-      </w:r>
-      <w:r>
-        <w:t xml:space="preserve">Results of hostility regressed on the 4 DTS subscales simultaneously, </w:t>
-      </w:r>
-      <w:r>
-        <w:t>adjusting for age, sex, race/ethnicity, education (&lt;HS/HS+), and Length of current homelessness.</w:t>
-      </w:r>
-    </w:p>
-    <w:p/>
-    <w:p>
-      <w:r>
-        <w:t xml:space="preserve">&lt;bm&gt; </w:t>
-      </w:r>
-      <w:bookmarkStart w:id="9" w:name="table_hostility"/>
-      <w:proofErr w:type="spellStart"/>
-      <w:r>
-        <w:t>table_hostility</w:t>
-      </w:r>
-      <w:proofErr w:type="spellEnd"/>
-      <w:r>
-        <w:t xml:space="preserve"> </w:t>
-      </w:r>
-      <w:bookmarkEnd w:id="9"/>
-      <w:r>
-        <w:t>&lt;bm&gt;</w:t>
-      </w:r>
-    </w:p>
-    <w:p/>
-    <w:p>
-      <w:r>
-        <w:t>Unadjusted model diagnostics</w:t>
-      </w:r>
-    </w:p>
-    <w:p/>
-    <w:p>
-      <w:r>
-        <w:t xml:space="preserve">&lt;bm&gt; </w:t>
-      </w:r>
-      <w:bookmarkStart w:id="10" w:name="table_hostility_diag_unadj"/>
-      <w:proofErr w:type="spellStart"/>
-      <w:r>
-        <w:t>table_hostility_diag</w:t>
-      </w:r>
-      <w:r>
-        <w:t>_unadj</w:t>
-      </w:r>
-      <w:proofErr w:type="spellEnd"/>
-      <w:r>
-        <w:t xml:space="preserve"> </w:t>
-      </w:r>
-      <w:bookmarkEnd w:id="10"/>
-      <w:r>
-        <w:t>&lt;bm&gt;</w:t>
-      </w:r>
-    </w:p>
-    <w:p/>
-    <w:p>
-      <w:r>
-        <w:t>Adjusted model diagnostics</w:t>
-      </w:r>
-    </w:p>
-    <w:p/>
-    <w:p>
-      <w:r>
-        <w:t xml:space="preserve">&lt;bm&gt; </w:t>
-      </w:r>
-      <w:bookmarkStart w:id="11" w:name="table_hostility_diag_adj"/>
-      <w:proofErr w:type="spellStart"/>
-      <w:r>
-        <w:t>table_hostility_diag_adj</w:t>
-      </w:r>
-      <w:proofErr w:type="spellEnd"/>
-      <w:r>
-        <w:t xml:space="preserve"> </w:t>
-      </w:r>
-      <w:bookmarkEnd w:id="11"/>
-      <w:r>
-        <w:t>&lt;bm&gt;</w:t>
-      </w:r>
-    </w:p>
-    <w:p/>
-    <w:p>
-      <w:r>
-        <w:rPr>
-          <w:b/>
-          <w:bCs/>
-        </w:rPr>
-        <w:t>Model</w:t>
-      </w:r>
-      <w:r>
-        <w:rPr>
-          <w:b/>
-          <w:bCs/>
-        </w:rPr>
-        <w:t xml:space="preserve"> </w:t>
-      </w:r>
-      <w:r>
-        <w:rPr>
-          <w:b/>
-          <w:bCs/>
-        </w:rPr>
-        <w:t>4</w:t>
-      </w:r>
-      <w:r>
-        <w:t xml:space="preserve">. </w:t>
-      </w:r>
-      <w:r>
-        <w:t xml:space="preserve">Results of anxiety regressed on the 4 DTS subscales simultaneously, </w:t>
-      </w:r>
-      <w:r>
-        <w:t>adjusting for age, sex, race/ethnicity, education (&lt;HS/HS+), and Length of current homelessness</w:t>
-      </w:r>
-      <w:r>
-        <w:t>.</w:t>
-      </w:r>
-    </w:p>
-    <w:p/>
-    <w:p>
-      <w:r>
-        <w:t xml:space="preserve">&lt;bm&gt; </w:t>
-      </w:r>
-      <w:bookmarkStart w:id="12" w:name="table_anxiety"/>
-      <w:proofErr w:type="spellStart"/>
-      <w:r>
-        <w:t>table_anxiety</w:t>
-      </w:r>
-      <w:proofErr w:type="spellEnd"/>
-      <w:r>
-        <w:t xml:space="preserve"> </w:t>
-      </w:r>
-      <w:bookmarkEnd w:id="12"/>
-      <w:r>
-        <w:t>&lt;bm&gt;</w:t>
-      </w:r>
-    </w:p>
-    <w:p/>
-    <w:p>
-      <w:r>
-        <w:t>Unadjusted model diagnostics</w:t>
-      </w:r>
-    </w:p>
-    <w:p/>
-    <w:p>
-      <w:r>
-        <w:t xml:space="preserve">&lt;bm&gt; </w:t>
-      </w:r>
-      <w:bookmarkStart w:id="13" w:name="table_anxiety_diag_unadj"/>
-      <w:proofErr w:type="spellStart"/>
-      <w:r>
-        <w:t>table_anxiety_diag</w:t>
-      </w:r>
-      <w:r>
-        <w:t>_unadj</w:t>
-      </w:r>
-      <w:proofErr w:type="spellEnd"/>
-      <w:r>
-        <w:t xml:space="preserve"> </w:t>
-      </w:r>
-      <w:bookmarkEnd w:id="13"/>
-      <w:r>
-        <w:t>&lt;bm&gt;</w:t>
-      </w:r>
-    </w:p>
-    <w:p/>
-    <w:p>
-      <w:r>
-        <w:t>Adjusted model diagnostics</w:t>
-      </w:r>
-    </w:p>
-    <w:p/>
-    <w:p>
-      <w:r>
-        <w:t xml:space="preserve">&lt;bm&gt; </w:t>
-      </w:r>
-      <w:bookmarkStart w:id="14" w:name="table_anxiety_diag_adj"/>
-      <w:proofErr w:type="spellStart"/>
-      <w:r>
-        <w:t>table_anxiety_diag_adj</w:t>
-      </w:r>
-      <w:proofErr w:type="spellEnd"/>
-      <w:r>
-        <w:t xml:space="preserve"> </w:t>
-      </w:r>
-      <w:bookmarkEnd w:id="14"/>
-      <w:r>
-        <w:t>&lt;bm&gt;</w:t>
-      </w:r>
-    </w:p>
-    <w:p/>
-    <w:p>
-      <w:r>
-        <w:rPr>
-          <w:b/>
-          <w:bCs/>
-        </w:rPr>
-        <w:t>Model</w:t>
-      </w:r>
-      <w:r>
-        <w:rPr>
-          <w:b/>
-          <w:bCs/>
-        </w:rPr>
-        <w:t xml:space="preserve"> </w:t>
-      </w:r>
-      <w:r>
-        <w:rPr>
-          <w:b/>
-          <w:bCs/>
-        </w:rPr>
-        <w:t>5</w:t>
-      </w:r>
-      <w:r>
-        <w:t xml:space="preserve">. </w:t>
-      </w:r>
-      <w:r>
-        <w:t xml:space="preserve">Results of urban life stress regressed on the 4 DTS subscales simultaneously, </w:t>
-      </w:r>
-      <w:r>
-        <w:t>adjusting for age, sex, race/ethnicity, education (&lt;HS/HS+), and Length of current homelessness</w:t>
-      </w:r>
-      <w:r>
-        <w:t xml:space="preserve">. </w:t>
-      </w:r>
-    </w:p>
-    <w:p/>
-    <w:p>
-      <w:r>
-        <w:t xml:space="preserve">&lt;bm&gt; </w:t>
-      </w:r>
-      <w:bookmarkStart w:id="15" w:name="table_uls"/>
-      <w:proofErr w:type="spellStart"/>
-      <w:r>
-        <w:t>table_uls</w:t>
-      </w:r>
-      <w:proofErr w:type="spellEnd"/>
-      <w:r>
-        <w:t xml:space="preserve"> </w:t>
-      </w:r>
-      <w:bookmarkEnd w:id="15"/>
-      <w:r>
-        <w:t>&lt;bm&gt;</w:t>
-      </w:r>
-    </w:p>
-    <w:p/>
-    <w:p>
-      <w:r>
-        <w:lastRenderedPageBreak/>
-        <w:t>Unadjusted model diagnostics</w:t>
-      </w:r>
-    </w:p>
-    <w:p/>
-    <w:p>
-      <w:r>
-        <w:t xml:space="preserve">&lt;bm&gt; </w:t>
-      </w:r>
-      <w:bookmarkStart w:id="16" w:name="table_uls_diag_unadj"/>
-      <w:proofErr w:type="spellStart"/>
-      <w:r>
-        <w:t>table_uls_diag</w:t>
-      </w:r>
-      <w:r>
-        <w:t>_unadj</w:t>
-      </w:r>
-      <w:proofErr w:type="spellEnd"/>
-      <w:r>
-        <w:t xml:space="preserve"> </w:t>
-      </w:r>
-      <w:bookmarkEnd w:id="16"/>
-      <w:r>
-        <w:t>&lt;bm&gt;</w:t>
-      </w:r>
-    </w:p>
-    <w:p/>
-    <w:p>
-      <w:r>
-        <w:t>Adjusted model diagnostics</w:t>
-      </w:r>
-    </w:p>
-    <w:p/>
-    <w:p>
-      <w:r>
-        <w:t xml:space="preserve">&lt;bm&gt; </w:t>
-      </w:r>
-      <w:bookmarkStart w:id="17" w:name="table_uls_diag_adj"/>
-      <w:proofErr w:type="spellStart"/>
-      <w:r>
-        <w:t>table_uls_diag_adj</w:t>
-      </w:r>
-      <w:proofErr w:type="spellEnd"/>
-      <w:r>
-        <w:t xml:space="preserve"> </w:t>
-      </w:r>
-      <w:bookmarkEnd w:id="17"/>
-      <w:r>
-        <w:t>&lt;bm&gt;</w:t>
-      </w:r>
-    </w:p>
-    <w:p/>
+    </w:p>
     <w:p/>
     <w:sectPr>
       <w:pgSz w:w="12240" w:h="15840"/>

</xml_diff>

<commit_message>
Added model diagnostics back to the Word report for Jordan
</commit_message>
<xml_diff>
--- a/docs/template_dts_tables.docx
+++ b/docs/template_dts_tables.docx
@@ -141,12 +141,10 @@
         <w:t xml:space="preserve"> (n = </w:t>
       </w:r>
       <w:bookmarkStart w:id="1" w:name="n_total"/>
-      <w:proofErr w:type="spellStart"/>
       <w:r>
         <w:t>n_total</w:t>
       </w:r>
       <w:bookmarkEnd w:id="1"/>
-      <w:proofErr w:type="spellEnd"/>
       <w:r>
         <w:t>)</w:t>
       </w:r>
@@ -225,10 +223,7 @@
         <w:t xml:space="preserve"> 1</w:t>
       </w:r>
       <w:r>
-        <w:t>.</w:t>
-      </w:r>
-      <w:r>
-        <w:t xml:space="preserve"> Results of depressive symptoms regressed on the 4 DTS subscales simultaneously, </w:t>
+        <w:t xml:space="preserve">. Results of depressive symptoms regressed on the 4 DTS subscales simultaneously, </w:t>
       </w:r>
       <w:r>
         <w:t>adjusting for age, sex, race/ethnicity, education (&lt;HS/HS+), and Length of current homelessness.</w:t>
@@ -240,13 +235,8 @@
         <w:t xml:space="preserve">&lt;bm&gt; </w:t>
       </w:r>
       <w:bookmarkStart w:id="4" w:name="table_depression"/>
-      <w:proofErr w:type="spellStart"/>
-      <w:r>
-        <w:t>table_depression</w:t>
-      </w:r>
-      <w:proofErr w:type="spellEnd"/>
-      <w:r>
-        <w:t xml:space="preserve"> </w:t>
+      <w:r>
+        <w:t xml:space="preserve">table_depression </w:t>
       </w:r>
       <w:bookmarkEnd w:id="4"/>
       <w:r>
@@ -255,333 +245,446 @@
     </w:p>
     <w:p/>
     <w:p>
-      <w:pPr>
+      <w:r>
+        <w:t>Unadjusted model diagnostics</w:t>
+      </w:r>
+    </w:p>
+    <w:p/>
+    <w:p>
+      <w:r>
+        <w:t xml:space="preserve">&lt;bm&gt; </w:t>
+      </w:r>
+      <w:bookmarkStart w:id="5" w:name="table_depression_diag_unadj"/>
+      <w:r>
+        <w:t xml:space="preserve">table_depression_diag_unadj </w:t>
+      </w:r>
+      <w:bookmarkEnd w:id="5"/>
+      <w:r>
+        <w:t>&lt;bm&gt;</w:t>
+      </w:r>
+    </w:p>
+    <w:p/>
+    <w:p>
+      <w:r>
+        <w:t>Adjusted model diagnostics</w:t>
+      </w:r>
+    </w:p>
+    <w:p/>
+    <w:p>
+      <w:r>
+        <w:t xml:space="preserve">&lt;bm&gt; </w:t>
+      </w:r>
+      <w:bookmarkStart w:id="6" w:name="table_depression_diag_adj"/>
+      <w:r>
+        <w:t xml:space="preserve">table_depression_diag_adj </w:t>
+      </w:r>
+      <w:bookmarkEnd w:id="6"/>
+      <w:r>
+        <w:t>&lt;bm&gt;</w:t>
+      </w:r>
+    </w:p>
+    <w:p/>
+    <w:p/>
+    <w:p>
+      <w:r>
         <w:rPr>
           <w:b/>
           <w:bCs/>
         </w:rPr>
-      </w:pPr>
-    </w:p>
-    <w:p>
+        <w:t>Model</w:t>
+      </w:r>
       <w:r>
         <w:rPr>
           <w:b/>
           <w:bCs/>
         </w:rPr>
-        <w:t>Model</w:t>
+        <w:t xml:space="preserve"> </w:t>
       </w:r>
       <w:r>
         <w:rPr>
           <w:b/>
           <w:bCs/>
         </w:rPr>
-        <w:t xml:space="preserve"> </w:t>
-      </w:r>
+        <w:t>2</w:t>
+      </w:r>
+      <w:r>
+        <w:t xml:space="preserve">. Results of aggression regressed on the 4 DTS subscales simultaneously, </w:t>
+      </w:r>
+      <w:r>
+        <w:t>adjusting for age, sex, race/ethnicity, education (&lt;HS/HS+), and Length of current homelessness.</w:t>
+      </w:r>
+    </w:p>
+    <w:p/>
+    <w:p>
+      <w:r>
+        <w:t xml:space="preserve">&lt;bm&gt; </w:t>
+      </w:r>
+      <w:bookmarkStart w:id="7" w:name="table_aggression"/>
+      <w:r>
+        <w:t xml:space="preserve">table_aggression </w:t>
+      </w:r>
+      <w:bookmarkEnd w:id="7"/>
+      <w:r>
+        <w:t>&lt;bm&gt;</w:t>
+      </w:r>
+    </w:p>
+    <w:p/>
+    <w:p>
+      <w:r>
+        <w:t>Unadjusted model diagnostics</w:t>
+      </w:r>
+    </w:p>
+    <w:p/>
+    <w:p>
+      <w:r>
+        <w:t xml:space="preserve">&lt;bm&gt; </w:t>
+      </w:r>
+      <w:bookmarkStart w:id="8" w:name="table_aggression_diag_unadj"/>
+      <w:r>
+        <w:t xml:space="preserve">table_aggression_diag_unadj </w:t>
+      </w:r>
+      <w:bookmarkEnd w:id="8"/>
+      <w:r>
+        <w:t>&lt;bm&gt;</w:t>
+      </w:r>
+    </w:p>
+    <w:p/>
+    <w:p>
+      <w:r>
+        <w:t>Adjusted model diagnostics</w:t>
+      </w:r>
+    </w:p>
+    <w:p/>
+    <w:p>
+      <w:r>
+        <w:t xml:space="preserve">&lt;bm&gt; </w:t>
+      </w:r>
+      <w:bookmarkStart w:id="9" w:name="table_aggression_diag_adj"/>
+      <w:r>
+        <w:t xml:space="preserve">table_aggression_diag_adj </w:t>
+      </w:r>
+      <w:bookmarkEnd w:id="9"/>
+      <w:r>
+        <w:t>&lt;bm&gt;</w:t>
+      </w:r>
+    </w:p>
+    <w:p/>
+    <w:p>
       <w:r>
         <w:rPr>
           <w:b/>
           <w:bCs/>
         </w:rPr>
-        <w:t>2</w:t>
-      </w:r>
-      <w:r>
-        <w:t xml:space="preserve">. </w:t>
-      </w:r>
-      <w:r>
-        <w:t xml:space="preserve">Results of aggression regressed on the 4 DTS subscales simultaneously, </w:t>
-      </w:r>
-      <w:r>
-        <w:t>adjusting for age, sex, race/ethnicity, education (&lt;HS/HS+), and Length of current homelessness.</w:t>
-      </w:r>
-    </w:p>
-    <w:p/>
-    <w:p>
-      <w:r>
-        <w:t xml:space="preserve">&lt;bm&gt; </w:t>
-      </w:r>
-      <w:bookmarkStart w:id="5" w:name="table_aggression"/>
-      <w:proofErr w:type="spellStart"/>
-      <w:r>
-        <w:t>table_aggression</w:t>
-      </w:r>
-      <w:proofErr w:type="spellEnd"/>
-      <w:r>
-        <w:t xml:space="preserve"> </w:t>
-      </w:r>
-      <w:bookmarkEnd w:id="5"/>
-      <w:r>
-        <w:t>&lt;bm&gt;</w:t>
-      </w:r>
-    </w:p>
-    <w:p/>
-    <w:p>
-      <w:pPr>
+        <w:t>Model</w:t>
+      </w:r>
+      <w:r>
         <w:rPr>
           <w:b/>
           <w:bCs/>
         </w:rPr>
-      </w:pPr>
-    </w:p>
-    <w:p>
-      <w:pPr>
+        <w:t xml:space="preserve"> </w:t>
+      </w:r>
+      <w:r>
         <w:rPr>
           <w:b/>
           <w:bCs/>
         </w:rPr>
-      </w:pPr>
+        <w:t>3</w:t>
+      </w:r>
+      <w:r>
+        <w:t xml:space="preserve">. Results of hostility regressed on the 4 DTS subscales simultaneously, </w:t>
+      </w:r>
+      <w:r>
+        <w:t>adjusting for age, sex, race/ethnicity, education (&lt;HS/HS+), and Length of current homelessness.</w:t>
+      </w:r>
+    </w:p>
+    <w:p/>
+    <w:p>
+      <w:r>
+        <w:t xml:space="preserve">&lt;bm&gt; </w:t>
+      </w:r>
+      <w:bookmarkStart w:id="10" w:name="table_hostility"/>
+      <w:r>
+        <w:t xml:space="preserve">table_hostility </w:t>
+      </w:r>
+      <w:bookmarkEnd w:id="10"/>
+      <w:r>
+        <w:t>&lt;bm&gt;</w:t>
+      </w:r>
+    </w:p>
+    <w:p/>
+    <w:p>
+      <w:r>
+        <w:t>Unadjusted model diagnostics</w:t>
+      </w:r>
+    </w:p>
+    <w:p/>
+    <w:p>
+      <w:r>
+        <w:t xml:space="preserve">&lt;bm&gt; </w:t>
+      </w:r>
+      <w:bookmarkStart w:id="11" w:name="table_hostility_diag_unadj"/>
+      <w:r>
+        <w:t xml:space="preserve">table_hostility_diag_unadj </w:t>
+      </w:r>
+      <w:bookmarkEnd w:id="11"/>
+      <w:r>
+        <w:t>&lt;bm&gt;</w:t>
+      </w:r>
+    </w:p>
+    <w:p/>
+    <w:p>
+      <w:r>
+        <w:t>Adjusted model diagnostics</w:t>
+      </w:r>
+    </w:p>
+    <w:p/>
+    <w:p>
+      <w:r>
+        <w:t xml:space="preserve">&lt;bm&gt; </w:t>
+      </w:r>
+      <w:bookmarkStart w:id="12" w:name="table_hostility_diag_adj"/>
+      <w:r>
+        <w:t xml:space="preserve">table_hostility_diag_adj </w:t>
+      </w:r>
+      <w:bookmarkEnd w:id="12"/>
+      <w:r>
+        <w:t>&lt;bm&gt;</w:t>
+      </w:r>
+    </w:p>
+    <w:p/>
+    <w:p>
       <w:r>
         <w:rPr>
           <w:b/>
           <w:bCs/>
         </w:rPr>
-        <w:br w:type="page"/>
-      </w:r>
-    </w:p>
-    <w:p>
+        <w:t>Model</w:t>
+      </w:r>
       <w:r>
         <w:rPr>
           <w:b/>
           <w:bCs/>
         </w:rPr>
-        <w:lastRenderedPageBreak/>
-        <w:t>Model</w:t>
+        <w:t xml:space="preserve"> </w:t>
       </w:r>
       <w:r>
         <w:rPr>
           <w:b/>
           <w:bCs/>
         </w:rPr>
-        <w:t xml:space="preserve"> </w:t>
-      </w:r>
+        <w:t>4</w:t>
+      </w:r>
+      <w:r>
+        <w:t xml:space="preserve">. Results of anxiety regressed on the 4 DTS subscales simultaneously, </w:t>
+      </w:r>
+      <w:r>
+        <w:t>adjusting for age, sex, race/ethnicity, education (&lt;HS/HS+), and Length of current homelessness</w:t>
+      </w:r>
+      <w:r>
+        <w:t>.</w:t>
+      </w:r>
+    </w:p>
+    <w:p/>
+    <w:p>
+      <w:r>
+        <w:t xml:space="preserve">&lt;bm&gt; </w:t>
+      </w:r>
+      <w:bookmarkStart w:id="13" w:name="table_anxiety"/>
+      <w:r>
+        <w:t xml:space="preserve">table_anxiety </w:t>
+      </w:r>
+      <w:bookmarkEnd w:id="13"/>
+      <w:r>
+        <w:t>&lt;bm&gt;</w:t>
+      </w:r>
+    </w:p>
+    <w:p/>
+    <w:p>
+      <w:r>
+        <w:t>Unadjusted model diagnostics</w:t>
+      </w:r>
+    </w:p>
+    <w:p/>
+    <w:p>
+      <w:r>
+        <w:t xml:space="preserve">&lt;bm&gt; </w:t>
+      </w:r>
+      <w:bookmarkStart w:id="14" w:name="table_anxiety_diag_unadj"/>
+      <w:r>
+        <w:t xml:space="preserve">table_anxiety_diag_unadj </w:t>
+      </w:r>
+      <w:bookmarkEnd w:id="14"/>
+      <w:r>
+        <w:t>&lt;bm&gt;</w:t>
+      </w:r>
+    </w:p>
+    <w:p/>
+    <w:p>
+      <w:r>
+        <w:t>Adjusted model diagnostics</w:t>
+      </w:r>
+    </w:p>
+    <w:p/>
+    <w:p>
+      <w:r>
+        <w:t xml:space="preserve">&lt;bm&gt; </w:t>
+      </w:r>
+      <w:bookmarkStart w:id="15" w:name="table_anxiety_diag_adj"/>
+      <w:r>
+        <w:t xml:space="preserve">table_anxiety_diag_adj </w:t>
+      </w:r>
+      <w:bookmarkEnd w:id="15"/>
+      <w:r>
+        <w:t>&lt;bm&gt;</w:t>
+      </w:r>
+    </w:p>
+    <w:p/>
+    <w:p>
       <w:r>
         <w:rPr>
           <w:b/>
           <w:bCs/>
         </w:rPr>
-        <w:t>3</w:t>
-      </w:r>
-      <w:r>
-        <w:t xml:space="preserve">. </w:t>
-      </w:r>
-      <w:r>
-        <w:t xml:space="preserve">Results of hostility regressed on the 4 DTS subscales simultaneously, </w:t>
-      </w:r>
-      <w:r>
-        <w:t>adjusting for age, sex, race/ethnicity, education (&lt;HS/HS+), and Length of current homelessness.</w:t>
-      </w:r>
-    </w:p>
-    <w:p/>
-    <w:p>
-      <w:r>
-        <w:t xml:space="preserve">&lt;bm&gt; </w:t>
-      </w:r>
-      <w:bookmarkStart w:id="6" w:name="table_hostility"/>
-      <w:proofErr w:type="spellStart"/>
-      <w:r>
-        <w:t>table_hostility</w:t>
-      </w:r>
-      <w:proofErr w:type="spellEnd"/>
-      <w:r>
-        <w:t xml:space="preserve"> </w:t>
-      </w:r>
-      <w:bookmarkEnd w:id="6"/>
-      <w:r>
-        <w:t>&lt;bm&gt;</w:t>
-      </w:r>
-    </w:p>
-    <w:p/>
-    <w:p>
-      <w:pPr>
+        <w:t>Model</w:t>
+      </w:r>
+      <w:r>
         <w:rPr>
           <w:b/>
           <w:bCs/>
         </w:rPr>
-      </w:pPr>
-    </w:p>
-    <w:p>
+        <w:t xml:space="preserve"> </w:t>
+      </w:r>
       <w:r>
         <w:rPr>
           <w:b/>
           <w:bCs/>
         </w:rPr>
-        <w:t>Model</w:t>
-      </w:r>
-      <w:r>
+        <w:t>5</w:t>
+      </w:r>
+      <w:r>
+        <w:t xml:space="preserve">. Results of urban life stress regressed on the 4 DTS subscales simultaneously, </w:t>
+      </w:r>
+      <w:r>
+        <w:t>adjusting for age, sex, race/ethnicity, education (&lt;HS/HS+), and Length of current homelessness</w:t>
+      </w:r>
+      <w:r>
+        <w:t xml:space="preserve">. </w:t>
+      </w:r>
+    </w:p>
+    <w:p/>
+    <w:p>
+      <w:r>
+        <w:t xml:space="preserve">&lt;bm&gt; </w:t>
+      </w:r>
+      <w:bookmarkStart w:id="16" w:name="table_uls"/>
+      <w:r>
+        <w:t xml:space="preserve">table_uls </w:t>
+      </w:r>
+      <w:bookmarkEnd w:id="16"/>
+      <w:r>
+        <w:t>&lt;bm&gt;</w:t>
+      </w:r>
+    </w:p>
+    <w:p/>
+    <w:p>
+      <w:r>
+        <w:t>Unadjusted model diagnostics</w:t>
+      </w:r>
+    </w:p>
+    <w:p/>
+    <w:p>
+      <w:r>
+        <w:t xml:space="preserve">&lt;bm&gt; </w:t>
+      </w:r>
+      <w:bookmarkStart w:id="17" w:name="table_uls_diag_unadj"/>
+      <w:r>
+        <w:t xml:space="preserve">table_uls_diag_unadj </w:t>
+      </w:r>
+      <w:bookmarkEnd w:id="17"/>
+      <w:r>
+        <w:t>&lt;bm&gt;</w:t>
+      </w:r>
+    </w:p>
+    <w:p/>
+    <w:p>
+      <w:r>
+        <w:t>Adjusted model diagnostics</w:t>
+      </w:r>
+    </w:p>
+    <w:p/>
+    <w:p>
+      <w:r>
+        <w:t xml:space="preserve">&lt;bm&gt; </w:t>
+      </w:r>
+      <w:bookmarkStart w:id="18" w:name="table_uls_diag_adj"/>
+      <w:r>
+        <w:t xml:space="preserve">table_uls_diag_adj </w:t>
+      </w:r>
+      <w:bookmarkEnd w:id="18"/>
+      <w:r>
+        <w:t>&lt;bm&gt;</w:t>
+      </w:r>
+    </w:p>
+    <w:p/>
+    <w:p>
+      <w:r>
+        <w:br w:type="page"/>
+      </w:r>
+    </w:p>
+    <w:p>
+      <w:pPr>
         <w:rPr>
           <w:b/>
           <w:bCs/>
         </w:rPr>
-        <w:t xml:space="preserve"> </w:t>
-      </w:r>
+      </w:pPr>
       <w:r>
         <w:rPr>
           <w:b/>
           <w:bCs/>
         </w:rPr>
-        <w:t>4</w:t>
-      </w:r>
-      <w:r>
-        <w:t xml:space="preserve">. </w:t>
-      </w:r>
-      <w:r>
-        <w:t xml:space="preserve">Results of anxiety regressed on the 4 DTS subscales simultaneously, </w:t>
-      </w:r>
-      <w:r>
-        <w:t>adjusting for age, sex, race/ethnicity, education (&lt;HS/HS+), and Length of current homelessness</w:t>
-      </w:r>
-      <w:r>
-        <w:t>.</w:t>
-      </w:r>
-    </w:p>
-    <w:p/>
-    <w:p>
-      <w:r>
-        <w:t xml:space="preserve">&lt;bm&gt; </w:t>
-      </w:r>
-      <w:bookmarkStart w:id="7" w:name="table_anxiety"/>
-      <w:proofErr w:type="spellStart"/>
-      <w:r>
-        <w:t>table_anxiety</w:t>
-      </w:r>
-      <w:proofErr w:type="spellEnd"/>
-      <w:r>
-        <w:t xml:space="preserve"> </w:t>
-      </w:r>
-      <w:bookmarkEnd w:id="7"/>
-      <w:r>
-        <w:t>&lt;bm&gt;</w:t>
-      </w:r>
-    </w:p>
-    <w:p/>
-    <w:p>
-      <w:pPr>
-        <w:rPr>
-          <w:b/>
-          <w:bCs/>
-        </w:rPr>
-      </w:pPr>
-    </w:p>
-    <w:p>
-      <w:r>
-        <w:rPr>
-          <w:b/>
-          <w:bCs/>
-        </w:rPr>
-        <w:t>Model</w:t>
-      </w:r>
-      <w:r>
-        <w:rPr>
-          <w:b/>
-          <w:bCs/>
-        </w:rPr>
-        <w:t xml:space="preserve"> </w:t>
-      </w:r>
-      <w:r>
-        <w:rPr>
-          <w:b/>
-          <w:bCs/>
-        </w:rPr>
-        <w:t>5</w:t>
-      </w:r>
-      <w:r>
-        <w:t xml:space="preserve">. </w:t>
-      </w:r>
-      <w:r>
-        <w:t xml:space="preserve">Results of urban life stress regressed on the 4 DTS subscales simultaneously, </w:t>
-      </w:r>
-      <w:r>
-        <w:t>adjusting for age, sex, race/ethnicity, education (&lt;HS/HS+), and Length of current homelessness</w:t>
-      </w:r>
-      <w:r>
-        <w:t xml:space="preserve">. </w:t>
-      </w:r>
-    </w:p>
-    <w:p/>
-    <w:p>
-      <w:r>
-        <w:t xml:space="preserve">&lt;bm&gt; </w:t>
-      </w:r>
-      <w:bookmarkStart w:id="8" w:name="table_uls"/>
-      <w:proofErr w:type="spellStart"/>
-      <w:r>
-        <w:t>table_uls</w:t>
-      </w:r>
-      <w:proofErr w:type="spellEnd"/>
-      <w:r>
-        <w:t xml:space="preserve"> </w:t>
-      </w:r>
-      <w:bookmarkEnd w:id="8"/>
-      <w:r>
-        <w:t>&lt;bm&gt;</w:t>
-      </w:r>
-    </w:p>
-    <w:p/>
-    <w:p>
-      <w:r>
-        <w:br w:type="page"/>
-      </w:r>
-    </w:p>
-    <w:p>
-      <w:pPr>
-        <w:rPr>
-          <w:b/>
-          <w:bCs/>
-        </w:rPr>
-      </w:pPr>
-      <w:r>
-        <w:rPr>
-          <w:b/>
-          <w:bCs/>
-        </w:rPr>
         <w:lastRenderedPageBreak/>
         <w:t>Explore outliers</w:t>
       </w:r>
     </w:p>
     <w:p/>
     <w:p>
-      <w:bookmarkStart w:id="9" w:name="tolerance_plot"/>
-      <w:proofErr w:type="spellStart"/>
+      <w:bookmarkStart w:id="19" w:name="tolerance_plot"/>
       <w:r>
         <w:t>tolerance_plot</w:t>
       </w:r>
-      <w:proofErr w:type="spellEnd"/>
       <w:r>
         <w:t xml:space="preserve"> </w:t>
       </w:r>
-      <w:bookmarkEnd w:id="9"/>
-    </w:p>
-    <w:p/>
-    <w:p>
-      <w:bookmarkStart w:id="10" w:name="absorption_plot"/>
-      <w:proofErr w:type="spellStart"/>
+      <w:bookmarkEnd w:id="19"/>
+    </w:p>
+    <w:p/>
+    <w:p>
+      <w:bookmarkStart w:id="20" w:name="absorption_plot"/>
       <w:r>
         <w:t>absorption_plot</w:t>
       </w:r>
-      <w:bookmarkEnd w:id="10"/>
-      <w:proofErr w:type="spellEnd"/>
-    </w:p>
-    <w:p/>
-    <w:p>
-      <w:bookmarkStart w:id="11" w:name="appraisal_plot"/>
-      <w:proofErr w:type="spellStart"/>
+      <w:bookmarkEnd w:id="20"/>
+    </w:p>
+    <w:p/>
+    <w:p>
+      <w:bookmarkStart w:id="21" w:name="appraisal_plot"/>
       <w:r>
         <w:t>appraisal_plot</w:t>
       </w:r>
-      <w:bookmarkEnd w:id="11"/>
-      <w:proofErr w:type="spellEnd"/>
+      <w:bookmarkEnd w:id="21"/>
       <w:r>
         <w:t xml:space="preserve"> </w:t>
       </w:r>
     </w:p>
     <w:p/>
     <w:p>
-      <w:bookmarkStart w:id="12" w:name="regulation_plot"/>
-      <w:proofErr w:type="spellStart"/>
+      <w:bookmarkStart w:id="22" w:name="regulation_plot"/>
       <w:r>
         <w:t>regulation_plot</w:t>
       </w:r>
-      <w:bookmarkEnd w:id="12"/>
-      <w:proofErr w:type="spellEnd"/>
+      <w:bookmarkEnd w:id="22"/>
       <w:r>
         <w:t xml:space="preserve"> </w:t>
       </w:r>

</xml_diff>